<commit_message>
Added pdf of our documentation
</commit_message>
<xml_diff>
--- a/doc/CloudApplications_Documentation.docx
+++ b/doc/CloudApplications_Documentation.docx
@@ -2,7 +2,10 @@
 <file path=word/document.xml><?xml version="1.0" encoding="utf-8"?>
 <w:document xmlns:wpc="http://schemas.microsoft.com/office/word/2010/wordprocessingCanvas" xmlns:cx="http://schemas.microsoft.com/office/drawing/2014/chartex" xmlns:cx1="http://schemas.microsoft.com/office/drawing/2015/9/8/chartex" xmlns:cx2="http://schemas.microsoft.com/office/drawing/2015/10/21/chartex" xmlns:mc="http://schemas.openxmlformats.org/markup-compatibility/2006" xmlns:o="urn:schemas-microsoft-com:office:office" xmlns:r="http://schemas.openxmlformats.org/officeDocument/2006/relationships" xmlns:m="http://schemas.openxmlformats.org/officeDocument/2006/math" xmlns:v="urn:schemas-microsoft-com:vml" xmlns:wp14="http://schemas.microsoft.com/office/word/2010/wordprocessingDrawing" xmlns:wp="http://schemas.openxmlformats.org/drawingml/2006/wordprocessingDrawing" xmlns:w10="urn:schemas-microsoft-com:office:word" xmlns:w="http://schemas.openxmlformats.org/wordprocessingml/2006/main" xmlns:w14="http://schemas.microsoft.com/office/word/2010/wordml" xmlns:w15="http://schemas.microsoft.com/office/word/2012/wordml" xmlns:w16se="http://schemas.microsoft.com/office/word/2015/wordml/symex" xmlns:wpg="http://schemas.microsoft.com/office/word/2010/wordprocessingGroup" xmlns:wpi="http://schemas.microsoft.com/office/word/2010/wordprocessingInk" xmlns:wne="http://schemas.microsoft.com/office/word/2006/wordml" xmlns:wps="http://schemas.microsoft.com/office/word/2010/wordprocessingShape" mc:Ignorable="w14 w15 w16se wp14">
   <w:body>
-    <w:p/>
+    <w:p>
+      <w:bookmarkStart w:id="0" w:name="_GoBack"/>
+      <w:bookmarkEnd w:id="0"/>
+    </w:p>
     <w:sdt>
       <w:sdtPr>
         <w:id w:val="-831605760"/>
@@ -258,8 +261,39 @@
                                               <w:sz w:val="72"/>
                                               <w:szCs w:val="72"/>
                                             </w:rPr>
-                                            <w:t>Projectplan augmented reality</w:t>
+                                            <w:t xml:space="preserve">Projectplan </w:t>
                                           </w:r>
+                                          <w:proofErr w:type="spellStart"/>
+                                          <w:r>
+                                            <w:rPr>
+                                              <w:rFonts w:asciiTheme="majorHAnsi" w:eastAsiaTheme="majorEastAsia" w:hAnsiTheme="majorHAnsi" w:cstheme="majorBidi"/>
+                                              <w:color w:val="FFFFFF" w:themeColor="background1"/>
+                                              <w:sz w:val="72"/>
+                                              <w:szCs w:val="72"/>
+                                            </w:rPr>
+                                            <w:t>augmented</w:t>
+                                          </w:r>
+                                          <w:proofErr w:type="spellEnd"/>
+                                          <w:r>
+                                            <w:rPr>
+                                              <w:rFonts w:asciiTheme="majorHAnsi" w:eastAsiaTheme="majorEastAsia" w:hAnsiTheme="majorHAnsi" w:cstheme="majorBidi"/>
+                                              <w:color w:val="FFFFFF" w:themeColor="background1"/>
+                                              <w:sz w:val="72"/>
+                                              <w:szCs w:val="72"/>
+                                            </w:rPr>
+                                            <w:t xml:space="preserve"> </w:t>
+                                          </w:r>
+                                          <w:proofErr w:type="spellStart"/>
+                                          <w:r>
+                                            <w:rPr>
+                                              <w:rFonts w:asciiTheme="majorHAnsi" w:eastAsiaTheme="majorEastAsia" w:hAnsiTheme="majorHAnsi" w:cstheme="majorBidi"/>
+                                              <w:color w:val="FFFFFF" w:themeColor="background1"/>
+                                              <w:sz w:val="72"/>
+                                              <w:szCs w:val="72"/>
+                                            </w:rPr>
+                                            <w:t>reality</w:t>
+                                          </w:r>
+                                          <w:proofErr w:type="spellEnd"/>
                                         </w:sdtContent>
                                       </w:sdt>
                                     </w:p>
@@ -341,8 +375,17 @@
                                               <w:sz w:val="36"/>
                                               <w:szCs w:val="36"/>
                                             </w:rPr>
-                                            <w:t>, Mohamed El Aisatti</w:t>
+                                            <w:t xml:space="preserve">, Mohamed El </w:t>
                                           </w:r>
+                                          <w:proofErr w:type="spellStart"/>
+                                          <w:r>
+                                            <w:rPr>
+                                              <w:sz w:val="36"/>
+                                              <w:szCs w:val="36"/>
+                                            </w:rPr>
+                                            <w:t>Aisatti</w:t>
+                                          </w:r>
+                                          <w:proofErr w:type="spellEnd"/>
                                           <w:r>
                                             <w:rPr>
                                               <w:sz w:val="36"/>
@@ -468,8 +511,39 @@
                                         <w:sz w:val="72"/>
                                         <w:szCs w:val="72"/>
                                       </w:rPr>
-                                      <w:t>Projectplan augmented reality</w:t>
+                                      <w:t xml:space="preserve">Projectplan </w:t>
                                     </w:r>
+                                    <w:proofErr w:type="spellStart"/>
+                                    <w:r>
+                                      <w:rPr>
+                                        <w:rFonts w:asciiTheme="majorHAnsi" w:eastAsiaTheme="majorEastAsia" w:hAnsiTheme="majorHAnsi" w:cstheme="majorBidi"/>
+                                        <w:color w:val="FFFFFF" w:themeColor="background1"/>
+                                        <w:sz w:val="72"/>
+                                        <w:szCs w:val="72"/>
+                                      </w:rPr>
+                                      <w:t>augmented</w:t>
+                                    </w:r>
+                                    <w:proofErr w:type="spellEnd"/>
+                                    <w:r>
+                                      <w:rPr>
+                                        <w:rFonts w:asciiTheme="majorHAnsi" w:eastAsiaTheme="majorEastAsia" w:hAnsiTheme="majorHAnsi" w:cstheme="majorBidi"/>
+                                        <w:color w:val="FFFFFF" w:themeColor="background1"/>
+                                        <w:sz w:val="72"/>
+                                        <w:szCs w:val="72"/>
+                                      </w:rPr>
+                                      <w:t xml:space="preserve"> </w:t>
+                                    </w:r>
+                                    <w:proofErr w:type="spellStart"/>
+                                    <w:r>
+                                      <w:rPr>
+                                        <w:rFonts w:asciiTheme="majorHAnsi" w:eastAsiaTheme="majorEastAsia" w:hAnsiTheme="majorHAnsi" w:cstheme="majorBidi"/>
+                                        <w:color w:val="FFFFFF" w:themeColor="background1"/>
+                                        <w:sz w:val="72"/>
+                                        <w:szCs w:val="72"/>
+                                      </w:rPr>
+                                      <w:t>reality</w:t>
+                                    </w:r>
+                                    <w:proofErr w:type="spellEnd"/>
                                   </w:sdtContent>
                                 </w:sdt>
                               </w:p>
@@ -551,8 +625,17 @@
                                         <w:sz w:val="36"/>
                                         <w:szCs w:val="36"/>
                                       </w:rPr>
-                                      <w:t>, Mohamed El Aisatti</w:t>
+                                      <w:t xml:space="preserve">, Mohamed El </w:t>
                                     </w:r>
+                                    <w:proofErr w:type="spellStart"/>
+                                    <w:r>
+                                      <w:rPr>
+                                        <w:sz w:val="36"/>
+                                        <w:szCs w:val="36"/>
+                                      </w:rPr>
+                                      <w:t>Aisatti</w:t>
+                                    </w:r>
+                                    <w:proofErr w:type="spellEnd"/>
                                     <w:r>
                                       <w:rPr>
                                         <w:sz w:val="36"/>
@@ -2018,7 +2101,7 @@
                   <w:rPr>
                     <w:webHidden/>
                   </w:rPr>
-                  <w:t>9</w:t>
+                  <w:t>8</w:t>
                 </w:r>
                 <w:r>
                   <w:rPr>
@@ -2079,7 +2162,7 @@
                   <w:rPr>
                     <w:webHidden/>
                   </w:rPr>
-                  <w:t>10</w:t>
+                  <w:t>9</w:t>
                 </w:r>
                 <w:r>
                   <w:rPr>
@@ -2140,7 +2223,7 @@
                   <w:rPr>
                     <w:webHidden/>
                   </w:rPr>
-                  <w:t>10</w:t>
+                  <w:t>9</w:t>
                 </w:r>
                 <w:r>
                   <w:rPr>
@@ -2201,7 +2284,7 @@
                   <w:rPr>
                     <w:webHidden/>
                   </w:rPr>
-                  <w:t>11</w:t>
+                  <w:t>10</w:t>
                 </w:r>
                 <w:r>
                   <w:rPr>
@@ -2262,7 +2345,7 @@
                   <w:rPr>
                     <w:webHidden/>
                   </w:rPr>
-                  <w:t>11</w:t>
+                  <w:t>10</w:t>
                 </w:r>
                 <w:r>
                   <w:rPr>
@@ -2323,7 +2406,7 @@
                   <w:rPr>
                     <w:webHidden/>
                   </w:rPr>
-                  <w:t>11</w:t>
+                  <w:t>10</w:t>
                 </w:r>
                 <w:r>
                   <w:rPr>
@@ -2419,8 +2502,30 @@
             <w:rPr>
               <w:smallCaps w:val="0"/>
             </w:rPr>
-            <w:t>Projectplan augmented reality</w:t>
+            <w:t xml:space="preserve">Projectplan </w:t>
           </w:r>
+          <w:proofErr w:type="spellStart"/>
+          <w:r>
+            <w:rPr>
+              <w:smallCaps w:val="0"/>
+            </w:rPr>
+            <w:t>augmented</w:t>
+          </w:r>
+          <w:proofErr w:type="spellEnd"/>
+          <w:r>
+            <w:rPr>
+              <w:smallCaps w:val="0"/>
+            </w:rPr>
+            <w:t xml:space="preserve"> </w:t>
+          </w:r>
+          <w:proofErr w:type="spellStart"/>
+          <w:r>
+            <w:rPr>
+              <w:smallCaps w:val="0"/>
+            </w:rPr>
+            <w:t>reality</w:t>
+          </w:r>
+          <w:proofErr w:type="spellEnd"/>
         </w:sdtContent>
       </w:sdt>
     </w:p>
@@ -2442,7 +2547,15 @@
         <w:sdtEndPr/>
         <w:sdtContent>
           <w:r>
-            <w:t>Boyd Franken, Mohamed El Aisatti en Jeroen Rietveld 3EA2</w:t>
+            <w:t xml:space="preserve">Boyd Franken, Mohamed El </w:t>
+          </w:r>
+          <w:proofErr w:type="spellStart"/>
+          <w:r>
+            <w:t>Aisatti</w:t>
+          </w:r>
+          <w:proofErr w:type="spellEnd"/>
+          <w:r>
+            <w:t xml:space="preserve"> en Jeroen Rietveld 3EA2</w:t>
           </w:r>
         </w:sdtContent>
       </w:sdt>
@@ -2451,25 +2564,33 @@
       <w:pPr>
         <w:pStyle w:val="Kop1"/>
       </w:pPr>
-      <w:bookmarkStart w:id="0" w:name="_Toc463803099"/>
+      <w:bookmarkStart w:id="1" w:name="_Toc463803099"/>
       <w:r>
         <w:t>Project Omschrijving</w:t>
       </w:r>
-      <w:bookmarkEnd w:id="0"/>
+      <w:bookmarkEnd w:id="1"/>
     </w:p>
     <w:p>
       <w:pPr>
         <w:pStyle w:val="Kop2"/>
       </w:pPr>
-      <w:bookmarkStart w:id="1" w:name="_Toc463803100"/>
+      <w:bookmarkStart w:id="2" w:name="_Toc463803100"/>
       <w:r>
         <w:t>Aanleiding en context</w:t>
       </w:r>
-      <w:bookmarkEnd w:id="1"/>
-    </w:p>
-    <w:p>
-      <w:r>
-        <w:t>Anno 2016 wordt er steeds meer gedacht over hoe technologie ons huidige educatiesysteem kan verbeteren of zelfs vervangen. Onze klant, dhr. Peeters, kreeg inspiratie bij zijn recente ouderbijeenkomst van zijn kind waar een leerkracht bovenmatig IT-minded bezig was. Hier</w:t>
+      <w:bookmarkEnd w:id="2"/>
+    </w:p>
+    <w:p>
+      <w:r>
+        <w:t>Anno 2016 wordt er steeds meer gedacht over hoe technologie ons huidige educatiesysteem kan verbeteren of zelfs vervangen. Onze klant, dhr. Peeters, kreeg inspiratie bij zijn recente ouderbijeenkomst van zijn kind waar een leerkracht bovenmatig IT-</w:t>
+      </w:r>
+      <w:proofErr w:type="spellStart"/>
+      <w:r>
+        <w:t>minded</w:t>
+      </w:r>
+      <w:proofErr w:type="spellEnd"/>
+      <w:r>
+        <w:t xml:space="preserve"> bezig was. Hier</w:t>
       </w:r>
       <w:r>
         <w:t xml:space="preserve">uit kwam het idee </w:t>
@@ -2478,7 +2599,15 @@
         <w:t>hoe</w:t>
       </w:r>
       <w:r>
-        <w:t xml:space="preserve"> augmented-reality technologie vertrouwd krijgt binnen een schoolomgeving, zodat leerling en leraar </w:t>
+        <w:t xml:space="preserve"> </w:t>
+      </w:r>
+      <w:proofErr w:type="spellStart"/>
+      <w:r>
+        <w:t>augmented-reality</w:t>
+      </w:r>
+      <w:proofErr w:type="spellEnd"/>
+      <w:r>
+        <w:t xml:space="preserve"> technologie vertrouwd krijgt binnen een schoolomgeving, zodat leerling en leraar </w:t>
       </w:r>
       <w:r>
         <w:t xml:space="preserve">een interactievere les kunnen beleven. </w:t>
@@ -2488,14 +2617,14 @@
       <w:pPr>
         <w:pStyle w:val="Kop2"/>
       </w:pPr>
-      <w:bookmarkStart w:id="2" w:name="_Toc463803101"/>
+      <w:bookmarkStart w:id="3" w:name="_Toc463803101"/>
       <w:r>
         <w:t>Probleemstelling</w:t>
       </w:r>
       <w:r>
         <w:t xml:space="preserve"> project</w:t>
       </w:r>
-      <w:bookmarkEnd w:id="2"/>
+      <w:bookmarkEnd w:id="3"/>
     </w:p>
     <w:p>
       <w:r>
@@ -2598,11 +2727,11 @@
       <w:pPr>
         <w:pStyle w:val="Kop2"/>
       </w:pPr>
-      <w:bookmarkStart w:id="3" w:name="_Toc463803102"/>
+      <w:bookmarkStart w:id="4" w:name="_Toc463803102"/>
       <w:r>
         <w:t>Doel project</w:t>
       </w:r>
-      <w:bookmarkEnd w:id="3"/>
+      <w:bookmarkEnd w:id="4"/>
     </w:p>
     <w:p>
       <w:r>
@@ -2613,14 +2742,14 @@
       <w:pPr>
         <w:pStyle w:val="Kop2"/>
       </w:pPr>
-      <w:bookmarkStart w:id="4" w:name="_Toc463803103"/>
+      <w:bookmarkStart w:id="5" w:name="_Toc463803103"/>
       <w:r>
         <w:t xml:space="preserve">Beschrijving </w:t>
       </w:r>
       <w:r>
         <w:t>project</w:t>
       </w:r>
-      <w:bookmarkEnd w:id="4"/>
+      <w:bookmarkEnd w:id="5"/>
     </w:p>
     <w:p>
       <w:r>
@@ -2705,11 +2834,11 @@
       <w:pPr>
         <w:pStyle w:val="Kop2"/>
       </w:pPr>
-      <w:bookmarkStart w:id="5" w:name="_Toc463803104"/>
+      <w:bookmarkStart w:id="6" w:name="_Toc463803104"/>
       <w:r>
         <w:t>Methodologie</w:t>
       </w:r>
-      <w:bookmarkEnd w:id="5"/>
+      <w:bookmarkEnd w:id="6"/>
     </w:p>
     <w:p>
       <w:r>
@@ -2752,41 +2881,59 @@
         <w:t xml:space="preserve">Daarbij zullen er aan het eind van module 1 </w:t>
       </w:r>
       <w:r>
-        <w:t xml:space="preserve">een presentatie worden gehouden en demo’s worden voorzien. Aan het eind van module 2 wordt het eindproduct gepresenteerd en de finale applicatie getoond. Hierbij is telkens ruimte voor vragen en constructieve kritiek van onze product owner en van onze leerkracht. </w:t>
-      </w:r>
-    </w:p>
-    <w:p>
+        <w:t xml:space="preserve">een presentatie worden gehouden en demo’s worden voorzien. Aan het eind van module 2 wordt het eindproduct gepresenteerd en de finale applicatie getoond. Hierbij is telkens ruimte voor vragen en constructieve kritiek van onze product </w:t>
+      </w:r>
+      <w:proofErr w:type="spellStart"/>
+      <w:r>
+        <w:t>owner</w:t>
+      </w:r>
+      <w:proofErr w:type="spellEnd"/>
+      <w:r>
+        <w:t xml:space="preserve"> en van onze leerkracht. </w:t>
+      </w:r>
+    </w:p>
+    <w:p>
+      <w:proofErr w:type="gramStart"/>
       <w:r>
         <w:t>https://github.com/DEJeroen/</w:t>
       </w:r>
       <w:r>
         <w:t>CloudApplications#boards?repos=68715146</w:t>
       </w:r>
+      <w:proofErr w:type="gramEnd"/>
     </w:p>
     <w:p>
       <w:pPr>
         <w:pStyle w:val="Kop2"/>
       </w:pPr>
-      <w:bookmarkStart w:id="6" w:name="_Toc463803105"/>
+      <w:bookmarkStart w:id="7" w:name="_Toc463803105"/>
       <w:r>
         <w:t>Verwachte problemen</w:t>
       </w:r>
-      <w:bookmarkEnd w:id="6"/>
-    </w:p>
-    <w:p>
-      <w:r>
-        <w:t xml:space="preserve">Toen we de projectkeuze hadden gemaakt zijn we direct onderzoek gaan doen naar bestaande technologieën die al reeds op de markt zijn. Wat blijkt na het testen van een aantal apps die gefocust zijn rond image recognition, dit werkt niet altijd 100%. De apps hebben het vaak fout als ze een plaatje proberen herkennen, echter gaat dit om apps die de precieze origine van een object van een plaatje proberen te achterhalen. Zoals een bloempot, stoel of auto. We hopen daarom dat figuren herkennen iets gemakkelijker zal verlopen. </w:t>
+      <w:bookmarkEnd w:id="7"/>
+    </w:p>
+    <w:p>
+      <w:r>
+        <w:t xml:space="preserve">Toen we de projectkeuze hadden gemaakt zijn we direct onderzoek gaan doen naar bestaande technologieën die al reeds op de markt zijn. Wat blijkt na het testen van een aantal apps die gefocust zijn rond image </w:t>
+      </w:r>
+      <w:proofErr w:type="spellStart"/>
+      <w:r>
+        <w:t>recognition</w:t>
+      </w:r>
+      <w:proofErr w:type="spellEnd"/>
+      <w:r>
+        <w:t xml:space="preserve">, dit werkt niet altijd 100%. De apps hebben het vaak fout als ze een plaatje proberen herkennen, echter gaat dit om apps die de precieze origine van een object van een plaatje proberen te achterhalen. Zoals een bloempot, stoel of auto. We hopen daarom dat figuren herkennen iets gemakkelijker zal verlopen. </w:t>
       </w:r>
     </w:p>
     <w:p>
       <w:pPr>
         <w:pStyle w:val="Kop2"/>
       </w:pPr>
-      <w:bookmarkStart w:id="7" w:name="_Toc463803106"/>
+      <w:bookmarkStart w:id="8" w:name="_Toc463803106"/>
       <w:r>
         <w:t>Verwachte resultaten</w:t>
       </w:r>
-      <w:bookmarkEnd w:id="7"/>
+      <w:bookmarkEnd w:id="8"/>
     </w:p>
     <w:p>
       <w:r>
@@ -2808,11 +2955,11 @@
       <w:pPr>
         <w:pStyle w:val="Kop2"/>
       </w:pPr>
-      <w:bookmarkStart w:id="8" w:name="_Toc463803107"/>
+      <w:bookmarkStart w:id="9" w:name="_Toc463803107"/>
       <w:r>
         <w:t>Optionele features</w:t>
       </w:r>
-      <w:bookmarkEnd w:id="8"/>
+      <w:bookmarkEnd w:id="9"/>
     </w:p>
     <w:p>
       <w:r>
@@ -2828,10 +2975,7 @@
     <w:p/>
     <w:p/>
     <w:p/>
-    <w:p>
-      <w:bookmarkStart w:id="9" w:name="_GoBack"/>
-      <w:bookmarkEnd w:id="9"/>
-    </w:p>
+    <w:p/>
     <w:p>
       <w:pPr>
         <w:pStyle w:val="Kop1"/>
@@ -2858,7 +3002,15 @@
         <w:t xml:space="preserve">De Android app zal volledig in Java worden geschreven. Aangezien we met Androidstudio bekend zijn, valt onze keus op deze twee technologieën. </w:t>
       </w:r>
       <w:r>
-        <w:t xml:space="preserve">De app zal eerst alleen beschikbaar zijn in Android, later mocht het een succesvol idee zijn, dan zullen we onze applicatie deployen naar andere besturingssystemen. </w:t>
+        <w:t xml:space="preserve">De app zal eerst alleen beschikbaar zijn in Android, later mocht het een succesvol idee zijn, dan zullen we onze applicatie </w:t>
+      </w:r>
+      <w:proofErr w:type="spellStart"/>
+      <w:r>
+        <w:t>deployen</w:t>
+      </w:r>
+      <w:proofErr w:type="spellEnd"/>
+      <w:r>
+        <w:t xml:space="preserve"> naar andere besturingssystemen. </w:t>
       </w:r>
     </w:p>
     <w:p>
@@ -2866,14 +3018,27 @@
         <w:pStyle w:val="Kop2"/>
       </w:pPr>
       <w:bookmarkStart w:id="12" w:name="_Toc463803110"/>
-      <w:r>
-        <w:t>Angular &amp; bootstrap</w:t>
+      <w:proofErr w:type="spellStart"/>
+      <w:r>
+        <w:t>Angular</w:t>
+      </w:r>
+      <w:proofErr w:type="spellEnd"/>
+      <w:r>
+        <w:t xml:space="preserve"> &amp; bootstrap</w:t>
       </w:r>
       <w:bookmarkEnd w:id="12"/>
     </w:p>
     <w:p>
       <w:r>
-        <w:t>De logica van de webapplicatie wordt geschreven in Angular, net als met Androidstudio heeft ons team het meeste ervaring met deze technologie. Bovendien is het een krachtige technologie waarmee je gemakkelijk de logica en de backend voorziet voor applicaties. De opmaak zal grotendeels worden voorzien door bootstrap, met deze technologie kan je vrij eenvoudig een aantrekkelijke webapp schrijven.</w:t>
+        <w:t xml:space="preserve">De logica van de webapplicatie wordt geschreven in </w:t>
+      </w:r>
+      <w:proofErr w:type="spellStart"/>
+      <w:r>
+        <w:t>Angular</w:t>
+      </w:r>
+      <w:proofErr w:type="spellEnd"/>
+      <w:r>
+        <w:t>, net als met Androidstudio heeft ons team het meeste ervaring met deze technologie. Bovendien is het een krachtige technologie waarmee je gemakkelijk de logica en de backend voorziet voor applicaties. De opmaak zal grotendeels worden voorzien door bootstrap, met deze technologie kan je vrij eenvoudig een aantrekkelijke webapp schrijven.</w:t>
       </w:r>
     </w:p>
     <w:p>
@@ -2881,10 +3046,20 @@
         <w:pStyle w:val="Kop2"/>
       </w:pPr>
       <w:bookmarkStart w:id="13" w:name="_Toc463803111"/>
-      <w:r>
-        <w:t>OpenCV/JavaCV</w:t>
+      <w:proofErr w:type="spellStart"/>
+      <w:r>
+        <w:t>OpenCV</w:t>
+      </w:r>
+      <w:proofErr w:type="spellEnd"/>
+      <w:r>
+        <w:t>/</w:t>
+      </w:r>
+      <w:proofErr w:type="spellStart"/>
+      <w:r>
+        <w:t>JavaCV</w:t>
       </w:r>
       <w:bookmarkEnd w:id="13"/>
+      <w:proofErr w:type="spellEnd"/>
     </w:p>
     <w:p>
       <w:pPr>
@@ -2897,6 +3072,7 @@
           <w:szCs w:val="22"/>
         </w:rPr>
       </w:pPr>
+      <w:proofErr w:type="spellStart"/>
       <w:r>
         <w:rPr>
           <w:rFonts w:asciiTheme="minorHAnsi" w:hAnsiTheme="minorHAnsi" w:cs="Segoe UI"/>
@@ -2904,7 +3080,117 @@
           <w:sz w:val="22"/>
           <w:szCs w:val="22"/>
         </w:rPr>
-        <w:t>OpenCV is een library voor het detecteren van objecten in realtime camera beelden. JavaCV is een java interface voor OpenCV dit zou waarschijnlijk wat performance verlies hebben maar wel positieve effecten hebben voor het programmeren en de leesbaarheid van de code.</w:t>
+        <w:t>OpenCV</w:t>
+      </w:r>
+      <w:proofErr w:type="spellEnd"/>
+      <w:r>
+        <w:rPr>
+          <w:rFonts w:asciiTheme="minorHAnsi" w:hAnsiTheme="minorHAnsi" w:cs="Segoe UI"/>
+          <w:color w:val="333333"/>
+          <w:sz w:val="22"/>
+          <w:szCs w:val="22"/>
+        </w:rPr>
+        <w:t xml:space="preserve"> is een </w:t>
+      </w:r>
+      <w:proofErr w:type="spellStart"/>
+      <w:r>
+        <w:rPr>
+          <w:rFonts w:asciiTheme="minorHAnsi" w:hAnsiTheme="minorHAnsi" w:cs="Segoe UI"/>
+          <w:color w:val="333333"/>
+          <w:sz w:val="22"/>
+          <w:szCs w:val="22"/>
+        </w:rPr>
+        <w:t>library</w:t>
+      </w:r>
+      <w:proofErr w:type="spellEnd"/>
+      <w:r>
+        <w:rPr>
+          <w:rFonts w:asciiTheme="minorHAnsi" w:hAnsiTheme="minorHAnsi" w:cs="Segoe UI"/>
+          <w:color w:val="333333"/>
+          <w:sz w:val="22"/>
+          <w:szCs w:val="22"/>
+        </w:rPr>
+        <w:t xml:space="preserve"> voor het detecteren van objecten in </w:t>
+      </w:r>
+      <w:proofErr w:type="spellStart"/>
+      <w:r>
+        <w:rPr>
+          <w:rFonts w:asciiTheme="minorHAnsi" w:hAnsiTheme="minorHAnsi" w:cs="Segoe UI"/>
+          <w:color w:val="333333"/>
+          <w:sz w:val="22"/>
+          <w:szCs w:val="22"/>
+        </w:rPr>
+        <w:t>realtime</w:t>
+      </w:r>
+      <w:proofErr w:type="spellEnd"/>
+      <w:r>
+        <w:rPr>
+          <w:rFonts w:asciiTheme="minorHAnsi" w:hAnsiTheme="minorHAnsi" w:cs="Segoe UI"/>
+          <w:color w:val="333333"/>
+          <w:sz w:val="22"/>
+          <w:szCs w:val="22"/>
+        </w:rPr>
+        <w:t xml:space="preserve"> camera beelden. </w:t>
+      </w:r>
+      <w:proofErr w:type="spellStart"/>
+      <w:r>
+        <w:rPr>
+          <w:rFonts w:asciiTheme="minorHAnsi" w:hAnsiTheme="minorHAnsi" w:cs="Segoe UI"/>
+          <w:color w:val="333333"/>
+          <w:sz w:val="22"/>
+          <w:szCs w:val="22"/>
+        </w:rPr>
+        <w:t>JavaCV</w:t>
+      </w:r>
+      <w:proofErr w:type="spellEnd"/>
+      <w:r>
+        <w:rPr>
+          <w:rFonts w:asciiTheme="minorHAnsi" w:hAnsiTheme="minorHAnsi" w:cs="Segoe UI"/>
+          <w:color w:val="333333"/>
+          <w:sz w:val="22"/>
+          <w:szCs w:val="22"/>
+        </w:rPr>
+        <w:t xml:space="preserve"> is een </w:t>
+      </w:r>
+      <w:proofErr w:type="spellStart"/>
+      <w:r>
+        <w:rPr>
+          <w:rFonts w:asciiTheme="minorHAnsi" w:hAnsiTheme="minorHAnsi" w:cs="Segoe UI"/>
+          <w:color w:val="333333"/>
+          <w:sz w:val="22"/>
+          <w:szCs w:val="22"/>
+        </w:rPr>
+        <w:t>java</w:t>
+      </w:r>
+      <w:proofErr w:type="spellEnd"/>
+      <w:r>
+        <w:rPr>
+          <w:rFonts w:asciiTheme="minorHAnsi" w:hAnsiTheme="minorHAnsi" w:cs="Segoe UI"/>
+          <w:color w:val="333333"/>
+          <w:sz w:val="22"/>
+          <w:szCs w:val="22"/>
+        </w:rPr>
+        <w:t xml:space="preserve"> interface voor </w:t>
+      </w:r>
+      <w:proofErr w:type="spellStart"/>
+      <w:r>
+        <w:rPr>
+          <w:rFonts w:asciiTheme="minorHAnsi" w:hAnsiTheme="minorHAnsi" w:cs="Segoe UI"/>
+          <w:color w:val="333333"/>
+          <w:sz w:val="22"/>
+          <w:szCs w:val="22"/>
+        </w:rPr>
+        <w:t>OpenCV</w:t>
+      </w:r>
+      <w:proofErr w:type="spellEnd"/>
+      <w:r>
+        <w:rPr>
+          <w:rFonts w:asciiTheme="minorHAnsi" w:hAnsiTheme="minorHAnsi" w:cs="Segoe UI"/>
+          <w:color w:val="333333"/>
+          <w:sz w:val="22"/>
+          <w:szCs w:val="22"/>
+        </w:rPr>
+        <w:t xml:space="preserve"> dit zou waarschijnlijk wat performance verlies hebben maar wel positieve effecten hebben voor het programmeren en de leesbaarheid van de code.</w:t>
       </w:r>
     </w:p>
     <w:p>
@@ -2912,14 +3198,37 @@
         <w:pStyle w:val="Kop2"/>
       </w:pPr>
       <w:bookmarkStart w:id="14" w:name="_Toc463803112"/>
+      <w:proofErr w:type="spellStart"/>
       <w:r>
         <w:t>Firebase</w:t>
       </w:r>
       <w:bookmarkEnd w:id="14"/>
-    </w:p>
-    <w:p>
-      <w:r>
-        <w:t>Firebase is een NoSQL database en zou hierdoor sneller, schaalbarer en beter uitgebreid kan worden. De keus is gevallen op Firebase, mede omdat we hiermee reeds ervaring hebben en het gemakkelijk te integreren is met beide de Android en webapplicatie.</w:t>
+      <w:proofErr w:type="spellEnd"/>
+    </w:p>
+    <w:p>
+      <w:proofErr w:type="spellStart"/>
+      <w:r>
+        <w:t>Firebase</w:t>
+      </w:r>
+      <w:proofErr w:type="spellEnd"/>
+      <w:r>
+        <w:t xml:space="preserve"> is een </w:t>
+      </w:r>
+      <w:proofErr w:type="spellStart"/>
+      <w:r>
+        <w:t>NoSQL</w:t>
+      </w:r>
+      <w:proofErr w:type="spellEnd"/>
+      <w:r>
+        <w:t xml:space="preserve"> database en zou hierdoor sneller, schaalbarer en beter uitgebreid kan worden. De keus is gevallen op </w:t>
+      </w:r>
+      <w:proofErr w:type="spellStart"/>
+      <w:r>
+        <w:t>Firebase</w:t>
+      </w:r>
+      <w:proofErr w:type="spellEnd"/>
+      <w:r>
+        <w:t>, mede omdat we hiermee reeds ervaring hebben en het gemakkelijk te integreren is met beide de Android en webapplicatie.</w:t>
       </w:r>
     </w:p>
     <w:p>
@@ -2929,7 +3238,15 @@
         </w:rPr>
       </w:pPr>
       <w:r>
-        <w:t xml:space="preserve">Hieronder een plaatje die laat zien hoe de applicatie zal werken. De app (camera in het plaatje) scant de omgeving naar figuurtjes die de leerlingen (de stickfigures in het plaatje) omhooghouden. Na het scannen worden deze resultaten verstuurd naar de webapp en komen de resultaten op het scherm. </w:t>
+        <w:t xml:space="preserve">Hieronder een plaatje die laat zien hoe de applicatie zal werken. De app (camera in het plaatje) scant de omgeving naar figuurtjes die de leerlingen (de </w:t>
+      </w:r>
+      <w:proofErr w:type="spellStart"/>
+      <w:r>
+        <w:t>stickfigures</w:t>
+      </w:r>
+      <w:proofErr w:type="spellEnd"/>
+      <w:r>
+        <w:t xml:space="preserve"> in het plaatje) omhooghouden. Na het scannen worden deze resultaten verstuurd naar de webapp en komen de resultaten op het scherm. </w:t>
       </w:r>
     </w:p>
     <w:p>
@@ -3200,13 +3517,23 @@
               </w:rPr>
               <w:t xml:space="preserve"> </w:t>
             </w:r>
+            <w:proofErr w:type="spellStart"/>
             <w:r>
               <w:rPr>
                 <w:rFonts w:cs="Segoe UI"/>
                 <w:shd w:val="clear" w:color="auto" w:fill="FFFFFF"/>
                 <w:lang w:val="en-US"/>
               </w:rPr>
-              <w:t xml:space="preserve">realtime </w:t>
+              <w:t>realtime</w:t>
+            </w:r>
+            <w:proofErr w:type="spellEnd"/>
+            <w:r>
+              <w:rPr>
+                <w:rFonts w:cs="Segoe UI"/>
+                <w:shd w:val="clear" w:color="auto" w:fill="FFFFFF"/>
+                <w:lang w:val="en-US"/>
+              </w:rPr>
+              <w:t xml:space="preserve"> </w:t>
             </w:r>
             <w:r>
               <w:rPr>
@@ -4553,12 +4880,14 @@
           <w:lang w:val="nl"/>
         </w:rPr>
       </w:pPr>
+      <w:proofErr w:type="gramStart"/>
       <w:r>
         <w:rPr>
           <w:lang w:val="nl"/>
         </w:rPr>
         <w:t>https://github.com/DEJeroen/CloudApplications</w:t>
       </w:r>
+      <w:proofErr w:type="gramEnd"/>
     </w:p>
     <w:sectPr>
       <w:footerReference w:type="even" r:id="rId19"/>
@@ -4693,8 +5022,33 @@
                                   <w:rFonts w:asciiTheme="majorHAnsi" w:eastAsiaTheme="majorEastAsia" w:hAnsiTheme="majorHAnsi" w:cstheme="majorBidi"/>
                                   <w:sz w:val="20"/>
                                 </w:rPr>
-                                <w:t>Projectplan augmented reality</w:t>
+                                <w:t xml:space="preserve">Projectplan </w:t>
                               </w:r>
+                              <w:proofErr w:type="spellStart"/>
+                              <w:r>
+                                <w:rPr>
+                                  <w:rFonts w:asciiTheme="majorHAnsi" w:eastAsiaTheme="majorEastAsia" w:hAnsiTheme="majorHAnsi" w:cstheme="majorBidi"/>
+                                  <w:sz w:val="20"/>
+                                </w:rPr>
+                                <w:t>augmented</w:t>
+                              </w:r>
+                              <w:proofErr w:type="spellEnd"/>
+                              <w:r>
+                                <w:rPr>
+                                  <w:rFonts w:asciiTheme="majorHAnsi" w:eastAsiaTheme="majorEastAsia" w:hAnsiTheme="majorHAnsi" w:cstheme="majorBidi"/>
+                                  <w:sz w:val="20"/>
+                                </w:rPr>
+                                <w:t xml:space="preserve"> </w:t>
+                              </w:r>
+                              <w:proofErr w:type="spellStart"/>
+                              <w:r>
+                                <w:rPr>
+                                  <w:rFonts w:asciiTheme="majorHAnsi" w:eastAsiaTheme="majorEastAsia" w:hAnsiTheme="majorHAnsi" w:cstheme="majorBidi"/>
+                                  <w:sz w:val="20"/>
+                                </w:rPr>
+                                <w:t>reality</w:t>
+                              </w:r>
+                              <w:proofErr w:type="spellEnd"/>
                             </w:sdtContent>
                           </w:sdt>
                           <w:r>
@@ -5203,8 +5557,33 @@
                                   <w:rFonts w:asciiTheme="majorHAnsi" w:eastAsiaTheme="majorEastAsia" w:hAnsiTheme="majorHAnsi" w:cstheme="majorBidi"/>
                                   <w:sz w:val="20"/>
                                 </w:rPr>
-                                <w:t>Projectplan augmented reality</w:t>
+                                <w:t xml:space="preserve">Projectplan </w:t>
                               </w:r>
+                              <w:proofErr w:type="spellStart"/>
+                              <w:r>
+                                <w:rPr>
+                                  <w:rFonts w:asciiTheme="majorHAnsi" w:eastAsiaTheme="majorEastAsia" w:hAnsiTheme="majorHAnsi" w:cstheme="majorBidi"/>
+                                  <w:sz w:val="20"/>
+                                </w:rPr>
+                                <w:t>augmented</w:t>
+                              </w:r>
+                              <w:proofErr w:type="spellEnd"/>
+                              <w:r>
+                                <w:rPr>
+                                  <w:rFonts w:asciiTheme="majorHAnsi" w:eastAsiaTheme="majorEastAsia" w:hAnsiTheme="majorHAnsi" w:cstheme="majorBidi"/>
+                                  <w:sz w:val="20"/>
+                                </w:rPr>
+                                <w:t xml:space="preserve"> </w:t>
+                              </w:r>
+                              <w:proofErr w:type="spellStart"/>
+                              <w:r>
+                                <w:rPr>
+                                  <w:rFonts w:asciiTheme="majorHAnsi" w:eastAsiaTheme="majorEastAsia" w:hAnsiTheme="majorHAnsi" w:cstheme="majorBidi"/>
+                                  <w:sz w:val="20"/>
+                                </w:rPr>
+                                <w:t>reality</w:t>
+                              </w:r>
+                              <w:proofErr w:type="spellEnd"/>
                             </w:sdtContent>
                           </w:sdt>
                           <w:r>
@@ -7563,6 +7942,7 @@
     <w:rsid w:val="00CD5AA6"/>
     <w:rsid w:val="00E05E88"/>
     <w:rsid w:val="00E66641"/>
+    <w:rsid w:val="00E8703D"/>
     <w:rsid w:val="00EB2D2B"/>
     <w:rsid w:val="00F05914"/>
     <w:rsid w:val="00FB3551"/>
@@ -8426,15 +8806,6 @@
 </file>
 
 <file path=customXml/item2.xml><?xml version="1.0" encoding="utf-8"?>
-<?mso-contentType ?>
-<FormTemplates xmlns="http://schemas.microsoft.com/sharepoint/v3/contenttype/forms">
-  <Display>DocumentLibraryForm</Display>
-  <Edit>AssetEditForm</Edit>
-  <New>DocumentLibraryForm</New>
-</FormTemplates>
-</file>
-
-<file path=customXml/item3.xml><?xml version="1.0" encoding="utf-8"?>
 <outs:outSpaceData xmlns:outs="http://schemas.microsoft.com/office/2009/outspace/metadata">
   <outs:relatedDates/>
   <outs:relatedDocuments/>
@@ -8442,6 +8813,15 @@
   <outs:propertyMetadataList/>
   <outs:corruptMetadataWasLost/>
 </outs:outSpaceData>
+</file>
+
+<file path=customXml/item3.xml><?xml version="1.0" encoding="utf-8"?>
+<?mso-contentType ?>
+<FormTemplates xmlns="http://schemas.microsoft.com/sharepoint/v3/contenttype/forms">
+  <Display>DocumentLibraryForm</Display>
+  <Edit>AssetEditForm</Edit>
+  <New>DocumentLibraryForm</New>
+</FormTemplates>
 </file>
 
 <file path=customXml/item4.xml><?xml version="1.0" encoding="utf-8"?>
@@ -8457,6 +8837,14 @@
 </file>
 
 <file path=customXml/itemProps2.xml><?xml version="1.0" encoding="utf-8"?>
+<ds:datastoreItem xmlns:ds="http://schemas.openxmlformats.org/officeDocument/2006/customXml" ds:itemID="{800B806B-C3C7-4EFE-A57F-81DC87A14EE1}">
+  <ds:schemaRefs>
+    <ds:schemaRef ds:uri="http://schemas.microsoft.com/office/2009/outspace/metadata"/>
+  </ds:schemaRefs>
+</ds:datastoreItem>
+</file>
+
+<file path=customXml/itemProps3.xml><?xml version="1.0" encoding="utf-8"?>
 <ds:datastoreItem xmlns:ds="http://schemas.openxmlformats.org/officeDocument/2006/customXml" ds:itemID="{CCBB6253-25EE-4BB0-B942-7A7F50E0DC33}">
   <ds:schemaRefs>
     <ds:schemaRef ds:uri="http://schemas.microsoft.com/sharepoint/v3/contenttype/forms"/>
@@ -8464,16 +8852,8 @@
 </ds:datastoreItem>
 </file>
 
-<file path=customXml/itemProps3.xml><?xml version="1.0" encoding="utf-8"?>
-<ds:datastoreItem xmlns:ds="http://schemas.openxmlformats.org/officeDocument/2006/customXml" ds:itemID="{800B806B-C3C7-4EFE-A57F-81DC87A14EE1}">
-  <ds:schemaRefs>
-    <ds:schemaRef ds:uri="http://schemas.microsoft.com/office/2009/outspace/metadata"/>
-  </ds:schemaRefs>
-</ds:datastoreItem>
-</file>
-
 <file path=customXml/itemProps4.xml><?xml version="1.0" encoding="utf-8"?>
-<ds:datastoreItem xmlns:ds="http://schemas.openxmlformats.org/officeDocument/2006/customXml" ds:itemID="{AF4BF530-7F91-4CC5-B03F-F6C18ADF410B}">
+<ds:datastoreItem xmlns:ds="http://schemas.openxmlformats.org/officeDocument/2006/customXml" ds:itemID="{FC1F383F-010D-4549-B06E-0610CF87FD20}">
   <ds:schemaRefs>
     <ds:schemaRef ds:uri="http://schemas.openxmlformats.org/officeDocument/2006/bibliography"/>
   </ds:schemaRefs>

</xml_diff>